<commit_message>
A2.1 VAE and log_normal_mixture implementation
</commit_message>
<xml_diff>
--- a/236/XCS236-PS1-main/A1.docx
+++ b/236/XCS236-PS1-main/A1.docx
@@ -14674,7 +14674,7 @@
       <w:pPr>
         <w:ind w:left="720"/>
         <w:rPr>
-          <w:rFonts w:ascii="Raanana" w:hAnsi="Raanana" w:cs="Raanana" w:hint="cs"/>
+          <w:rFonts w:ascii="Raanana" w:hAnsi="Raanana" w:cs="Raanana"/>
           <w:color w:val="000000"/>
           <w:kern w:val="0"/>
           <w:sz w:val="20"/>
@@ -14777,6 +14777,683 @@
           <w14:ligatures w14:val="none"/>
         </w:rPr>
         <w:t>.</w:t>
+      </w:r>
+    </w:p>
+    <w:p>
+      <w:pPr>
+        <w:pStyle w:val="Heading3"/>
+        <w:rPr>
+          <w:rFonts w:eastAsia="Times New Roman"/>
+          <w:color w:val="0070C0"/>
+        </w:rPr>
+      </w:pPr>
+      <w:r>
+        <w:rPr>
+          <w:rFonts w:eastAsia="Times New Roman"/>
+          <w:color w:val="0070C0"/>
+        </w:rPr>
+        <w:lastRenderedPageBreak/>
+        <w:t>Programming Assignment</w:t>
+      </w:r>
+    </w:p>
+    <w:p>
+      <w:pPr>
+        <w:pStyle w:val="Heading3"/>
+        <w:numPr>
+          <w:ilvl w:val="0"/>
+          <w:numId w:val="7"/>
+        </w:numPr>
+        <w:rPr>
+          <w:rFonts w:ascii="Raanana" w:eastAsia="Times New Roman" w:hAnsi="Raanana" w:cs="Raanana" w:hint="cs"/>
+          <w:color w:val="0070C0"/>
+        </w:rPr>
+      </w:pPr>
+      <w:r>
+        <w:rPr>
+          <w:rFonts w:ascii="Raanana" w:eastAsia="Times New Roman" w:hAnsi="Raanana" w:cs="Raanana" w:hint="cs"/>
+          <w:color w:val="0070C0"/>
+          <w:kern w:val="0"/>
+          <w:sz w:val="20"/>
+          <w:szCs w:val="20"/>
+          <w14:ligatures w14:val="none"/>
+        </w:rPr>
+        <w:t xml:space="preserve"> [1 point (Written)]</w:t>
+      </w:r>
+    </w:p>
+    <w:p>
+      <w:pPr>
+        <w:ind w:left="360"/>
+        <w:rPr>
+          <w:rFonts w:ascii="Raanana" w:eastAsia="Times New Roman" w:hAnsi="Raanana" w:cs="Raanana" w:hint="cs"/>
+          <w:color w:val="0070C0"/>
+          <w:kern w:val="0"/>
+          <w:sz w:val="20"/>
+          <w:szCs w:val="20"/>
+          <w14:ligatures w14:val="none"/>
+        </w:rPr>
+      </w:pPr>
+      <w:r>
+        <w:rPr>
+          <w:rFonts w:ascii="Raanana" w:eastAsia="Times New Roman" w:hAnsi="Raanana" w:cs="Raanana" w:hint="cs"/>
+          <w:color w:val="0070C0"/>
+          <w:kern w:val="0"/>
+          <w:sz w:val="20"/>
+          <w:szCs w:val="20"/>
+          <w14:ligatures w14:val="none"/>
+        </w:rPr>
+        <w:t>Suppose we wish to find an efficient bit representation for the 50257 tokens. That is, every token is</w:t>
+      </w:r>
+      <w:r>
+        <w:rPr>
+          <w:rFonts w:ascii="Raanana" w:eastAsia="Times New Roman" w:hAnsi="Raanana" w:cs="Raanana" w:hint="cs"/>
+          <w:color w:val="0070C0"/>
+          <w:kern w:val="0"/>
+          <w:sz w:val="20"/>
+          <w:szCs w:val="20"/>
+          <w14:ligatures w14:val="none"/>
+        </w:rPr>
+        <w:t xml:space="preserve"> </w:t>
+      </w:r>
+      <w:r>
+        <w:rPr>
+          <w:rFonts w:ascii="Raanana" w:eastAsia="Times New Roman" w:hAnsi="Raanana" w:cs="Raanana" w:hint="cs"/>
+          <w:color w:val="0070C0"/>
+          <w:kern w:val="0"/>
+          <w:sz w:val="20"/>
+          <w:szCs w:val="20"/>
+          <w14:ligatures w14:val="none"/>
+        </w:rPr>
+        <w:t xml:space="preserve">represented as </w:t>
+      </w:r>
+      <m:oMath>
+        <m:d>
+          <m:dPr>
+            <m:ctrlPr>
+              <w:rPr>
+                <w:rFonts w:ascii="Cambria Math" w:eastAsia="Times New Roman" w:hAnsi="Cambria Math" w:cs="Raanana" w:hint="cs"/>
+                <w:i/>
+                <w:color w:val="0070C0"/>
+                <w:kern w:val="0"/>
+                <w:sz w:val="20"/>
+                <w:szCs w:val="20"/>
+                <w14:ligatures w14:val="none"/>
+              </w:rPr>
+            </m:ctrlPr>
+          </m:dPr>
+          <m:e>
+            <m:sSub>
+              <m:sSubPr>
+                <m:ctrlPr>
+                  <w:rPr>
+                    <w:rFonts w:ascii="Cambria Math" w:eastAsia="Times New Roman" w:hAnsi="Cambria Math" w:cs="Raanana" w:hint="cs"/>
+                    <w:i/>
+                    <w:color w:val="0070C0"/>
+                    <w:kern w:val="0"/>
+                    <w:sz w:val="20"/>
+                    <w:szCs w:val="20"/>
+                    <w14:ligatures w14:val="none"/>
+                  </w:rPr>
+                </m:ctrlPr>
+              </m:sSubPr>
+              <m:e>
+                <m:r>
+                  <w:rPr>
+                    <w:rFonts w:ascii="Cambria Math" w:eastAsia="Times New Roman" w:hAnsi="Cambria Math" w:cs="Raanana" w:hint="cs"/>
+                    <w:color w:val="0070C0"/>
+                    <w:kern w:val="0"/>
+                    <w:sz w:val="20"/>
+                    <w:szCs w:val="20"/>
+                    <w14:ligatures w14:val="none"/>
+                  </w:rPr>
+                  <m:t>a</m:t>
+                </m:r>
+              </m:e>
+              <m:sub>
+                <m:r>
+                  <w:rPr>
+                    <w:rFonts w:ascii="Cambria Math" w:eastAsia="Times New Roman" w:hAnsi="Cambria Math" w:cs="Raanana" w:hint="cs"/>
+                    <w:color w:val="0070C0"/>
+                    <w:kern w:val="0"/>
+                    <w:sz w:val="20"/>
+                    <w:szCs w:val="20"/>
+                    <w14:ligatures w14:val="none"/>
+                  </w:rPr>
+                  <m:t>1</m:t>
+                </m:r>
+              </m:sub>
+            </m:sSub>
+            <m:r>
+              <w:rPr>
+                <w:rFonts w:ascii="Cambria Math" w:eastAsia="Times New Roman" w:hAnsi="Cambria Math" w:cs="Raanana" w:hint="cs"/>
+                <w:color w:val="0070C0"/>
+                <w:kern w:val="0"/>
+                <w:sz w:val="20"/>
+                <w:szCs w:val="20"/>
+                <w14:ligatures w14:val="none"/>
+              </w:rPr>
+              <m:t>,</m:t>
+            </m:r>
+            <m:sSub>
+              <m:sSubPr>
+                <m:ctrlPr>
+                  <w:rPr>
+                    <w:rFonts w:ascii="Cambria Math" w:eastAsia="Times New Roman" w:hAnsi="Cambria Math" w:cs="Raanana" w:hint="cs"/>
+                    <w:i/>
+                    <w:color w:val="0070C0"/>
+                    <w:kern w:val="0"/>
+                    <w:sz w:val="20"/>
+                    <w:szCs w:val="20"/>
+                    <w14:ligatures w14:val="none"/>
+                  </w:rPr>
+                </m:ctrlPr>
+              </m:sSubPr>
+              <m:e>
+                <m:r>
+                  <w:rPr>
+                    <w:rFonts w:ascii="Cambria Math" w:eastAsia="Times New Roman" w:hAnsi="Cambria Math" w:cs="Raanana" w:hint="cs"/>
+                    <w:color w:val="0070C0"/>
+                    <w:kern w:val="0"/>
+                    <w:sz w:val="20"/>
+                    <w:szCs w:val="20"/>
+                    <w14:ligatures w14:val="none"/>
+                  </w:rPr>
+                  <m:t>a</m:t>
+                </m:r>
+              </m:e>
+              <m:sub>
+                <m:r>
+                  <w:rPr>
+                    <w:rFonts w:ascii="Cambria Math" w:eastAsia="Times New Roman" w:hAnsi="Cambria Math" w:cs="Raanana" w:hint="cs"/>
+                    <w:color w:val="0070C0"/>
+                    <w:kern w:val="0"/>
+                    <w:sz w:val="20"/>
+                    <w:szCs w:val="20"/>
+                    <w14:ligatures w14:val="none"/>
+                  </w:rPr>
+                  <m:t>2</m:t>
+                </m:r>
+              </m:sub>
+            </m:sSub>
+            <m:r>
+              <w:rPr>
+                <w:rFonts w:ascii="Cambria Math" w:eastAsia="Times New Roman" w:hAnsi="Cambria Math" w:cs="Raanana" w:hint="cs"/>
+                <w:color w:val="0070C0"/>
+                <w:kern w:val="0"/>
+                <w:sz w:val="20"/>
+                <w:szCs w:val="20"/>
+                <w14:ligatures w14:val="none"/>
+              </w:rPr>
+              <m:t>,…,</m:t>
+            </m:r>
+            <m:sSub>
+              <m:sSubPr>
+                <m:ctrlPr>
+                  <w:rPr>
+                    <w:rFonts w:ascii="Cambria Math" w:eastAsia="Times New Roman" w:hAnsi="Cambria Math" w:cs="Raanana" w:hint="cs"/>
+                    <w:i/>
+                    <w:color w:val="0070C0"/>
+                    <w:kern w:val="0"/>
+                    <w:sz w:val="20"/>
+                    <w:szCs w:val="20"/>
+                    <w14:ligatures w14:val="none"/>
+                  </w:rPr>
+                </m:ctrlPr>
+              </m:sSubPr>
+              <m:e>
+                <m:r>
+                  <w:rPr>
+                    <w:rFonts w:ascii="Cambria Math" w:eastAsia="Times New Roman" w:hAnsi="Cambria Math" w:cs="Raanana" w:hint="cs"/>
+                    <w:color w:val="0070C0"/>
+                    <w:kern w:val="0"/>
+                    <w:sz w:val="20"/>
+                    <w:szCs w:val="20"/>
+                    <w14:ligatures w14:val="none"/>
+                  </w:rPr>
+                  <m:t>a</m:t>
+                </m:r>
+              </m:e>
+              <m:sub>
+                <m:r>
+                  <w:rPr>
+                    <w:rFonts w:ascii="Cambria Math" w:eastAsia="Times New Roman" w:hAnsi="Cambria Math" w:cs="Raanana" w:hint="cs"/>
+                    <w:color w:val="0070C0"/>
+                    <w:kern w:val="0"/>
+                    <w:sz w:val="20"/>
+                    <w:szCs w:val="20"/>
+                    <w14:ligatures w14:val="none"/>
+                  </w:rPr>
+                  <m:t>n</m:t>
+                </m:r>
+              </m:sub>
+            </m:sSub>
+          </m:e>
+        </m:d>
+        <m:r>
+          <w:rPr>
+            <w:rFonts w:ascii="Cambria Math" w:eastAsia="Times New Roman" w:hAnsi="Cambria Math" w:cs="Raanana" w:hint="cs"/>
+            <w:color w:val="0070C0"/>
+            <w:kern w:val="0"/>
+            <w:sz w:val="20"/>
+            <w:szCs w:val="20"/>
+            <w14:ligatures w14:val="none"/>
+          </w:rPr>
+          <m:t xml:space="preserve">,where </m:t>
+        </m:r>
+        <m:sSub>
+          <m:sSubPr>
+            <m:ctrlPr>
+              <w:rPr>
+                <w:rFonts w:ascii="Cambria Math" w:eastAsia="Times New Roman" w:hAnsi="Cambria Math" w:cs="Raanana" w:hint="cs"/>
+                <w:i/>
+                <w:color w:val="0070C0"/>
+                <w:kern w:val="0"/>
+                <w:sz w:val="20"/>
+                <w:szCs w:val="20"/>
+                <w14:ligatures w14:val="none"/>
+              </w:rPr>
+            </m:ctrlPr>
+          </m:sSubPr>
+          <m:e>
+            <m:r>
+              <w:rPr>
+                <w:rFonts w:ascii="Cambria Math" w:eastAsia="Times New Roman" w:hAnsi="Cambria Math" w:cs="Raanana" w:hint="cs"/>
+                <w:color w:val="0070C0"/>
+                <w:kern w:val="0"/>
+                <w:sz w:val="20"/>
+                <w:szCs w:val="20"/>
+                <w14:ligatures w14:val="none"/>
+              </w:rPr>
+              <m:t>a</m:t>
+            </m:r>
+          </m:e>
+          <m:sub>
+            <m:r>
+              <w:rPr>
+                <w:rFonts w:ascii="Cambria Math" w:eastAsia="Times New Roman" w:hAnsi="Cambria Math" w:cs="Raanana" w:hint="cs"/>
+                <w:color w:val="0070C0"/>
+                <w:kern w:val="0"/>
+                <w:sz w:val="20"/>
+                <w:szCs w:val="20"/>
+                <w14:ligatures w14:val="none"/>
+              </w:rPr>
+              <m:t>i</m:t>
+            </m:r>
+          </m:sub>
+        </m:sSub>
+        <m:r>
+          <w:rPr>
+            <w:rFonts w:ascii="Cambria Math" w:eastAsia="Times New Roman" w:hAnsi="Cambria Math" w:cs="Raanana" w:hint="cs"/>
+            <w:color w:val="0070C0"/>
+            <w:kern w:val="0"/>
+            <w:sz w:val="20"/>
+            <w:szCs w:val="20"/>
+            <w14:ligatures w14:val="none"/>
+          </w:rPr>
+          <m:t>∈{0,1},∀i=1,2,…,n.</m:t>
+        </m:r>
+      </m:oMath>
+      <w:r>
+        <w:rPr>
+          <w:rFonts w:ascii="Raanana" w:eastAsia="Times New Roman" w:hAnsi="Raanana" w:cs="Raanana" w:hint="cs"/>
+          <w:color w:val="0070C0"/>
+          <w:kern w:val="0"/>
+          <w:sz w:val="20"/>
+          <w:szCs w:val="20"/>
+          <w14:ligatures w14:val="none"/>
+        </w:rPr>
+        <w:t xml:space="preserve"> What is the minimal n that we can use?</w:t>
+      </w:r>
+    </w:p>
+    <w:p>
+      <w:pPr>
+        <w:pStyle w:val="ListParagraph"/>
+        <w:numPr>
+          <w:ilvl w:val="0"/>
+          <w:numId w:val="7"/>
+        </w:numPr>
+        <w:rPr>
+          <w:rFonts w:ascii="Raanana" w:eastAsia="Times New Roman" w:hAnsi="Raanana" w:cs="Raanana" w:hint="cs"/>
+          <w:color w:val="0070C0"/>
+          <w:kern w:val="0"/>
+          <w:sz w:val="20"/>
+          <w:szCs w:val="20"/>
+          <w14:ligatures w14:val="none"/>
+        </w:rPr>
+      </w:pPr>
+      <w:r>
+        <w:rPr>
+          <w:rFonts w:ascii="Raanana" w:hAnsi="Raanana" w:cs="Raanana" w:hint="cs"/>
+          <w:color w:val="0070C0"/>
+          <w:kern w:val="0"/>
+          <w:sz w:val="20"/>
+          <w:szCs w:val="20"/>
+          <w14:ligatures w14:val="none"/>
+        </w:rPr>
+        <w:t>[1 point (Written)]</w:t>
+      </w:r>
+    </w:p>
+    <w:p>
+      <w:pPr>
+        <w:ind w:left="360"/>
+        <w:rPr>
+          <w:rFonts w:ascii="Raanana" w:eastAsia="Times New Roman" w:hAnsi="Raanana" w:cs="Raanana" w:hint="cs"/>
+          <w:color w:val="0070C0"/>
+          <w:kern w:val="0"/>
+          <w:sz w:val="20"/>
+          <w:szCs w:val="20"/>
+          <w14:ligatures w14:val="none"/>
+        </w:rPr>
+      </w:pPr>
+      <w:r>
+        <w:rPr>
+          <w:rFonts w:ascii="Raanana" w:hAnsi="Raanana" w:cs="Raanana" w:hint="cs"/>
+          <w:color w:val="0070C0"/>
+          <w:kern w:val="0"/>
+          <w:sz w:val="20"/>
+          <w:szCs w:val="20"/>
+          <w14:ligatures w14:val="none"/>
+        </w:rPr>
+        <w:t>If the number of possible tokens increases from 50257 to 60000, what is the increase in the number of</w:t>
+      </w:r>
+      <w:r>
+        <w:rPr>
+          <w:rFonts w:ascii="Raanana" w:hAnsi="Raanana" w:cs="Raanana" w:hint="cs"/>
+          <w:color w:val="0070C0"/>
+          <w:kern w:val="0"/>
+          <w:sz w:val="20"/>
+          <w:szCs w:val="20"/>
+          <w14:ligatures w14:val="none"/>
+        </w:rPr>
+        <w:t xml:space="preserve"> </w:t>
+      </w:r>
+      <w:r>
+        <w:rPr>
+          <w:rFonts w:ascii="Raanana" w:hAnsi="Raanana" w:cs="Raanana" w:hint="cs"/>
+          <w:color w:val="0070C0"/>
+          <w:kern w:val="0"/>
+          <w:sz w:val="20"/>
+          <w:szCs w:val="20"/>
+          <w14:ligatures w14:val="none"/>
+        </w:rPr>
+        <w:t>parameters? Give an exact number and explain your answer.</w:t>
+      </w:r>
+      <w:r>
+        <w:rPr>
+          <w:rFonts w:ascii="Raanana" w:hAnsi="Raanana" w:cs="Raanana" w:hint="cs"/>
+          <w:color w:val="0070C0"/>
+          <w:kern w:val="0"/>
+          <w:sz w:val="20"/>
+          <w:szCs w:val="20"/>
+          <w14:ligatures w14:val="none"/>
+        </w:rPr>
+        <w:t xml:space="preserve"> </w:t>
+      </w:r>
+    </w:p>
+    <w:p>
+      <w:pPr>
+        <w:ind w:left="360"/>
+        <w:rPr>
+          <w:rFonts w:ascii="Raanana" w:eastAsia="Times New Roman" w:hAnsi="Raanana" w:cs="Raanana" w:hint="cs"/>
+          <w:color w:val="0070C0"/>
+          <w:kern w:val="0"/>
+          <w:sz w:val="20"/>
+          <w:szCs w:val="20"/>
+          <w14:ligatures w14:val="none"/>
+        </w:rPr>
+      </w:pPr>
+      <w:r>
+        <w:rPr>
+          <w:rFonts w:ascii="Raanana" w:hAnsi="Raanana" w:cs="Raanana" w:hint="cs"/>
+          <w:color w:val="0070C0"/>
+          <w:kern w:val="0"/>
+          <w:sz w:val="20"/>
+          <w:szCs w:val="20"/>
+          <w14:ligatures w14:val="none"/>
+        </w:rPr>
+        <w:t>Hint: The number of parameters in the GPT-2 module in Fig. 1 does not change.</w:t>
+      </w:r>
+    </w:p>
+    <w:p>
+      <w:pPr>
+        <w:pStyle w:val="ListParagraph"/>
+        <w:numPr>
+          <w:ilvl w:val="0"/>
+          <w:numId w:val="6"/>
+        </w:numPr>
+        <w:rPr>
+          <w:rFonts w:ascii="Raanana" w:hAnsi="Raanana" w:cs="Raanana" w:hint="cs"/>
+          <w:color w:val="000000"/>
+          <w:kern w:val="0"/>
+          <w:sz w:val="20"/>
+          <w:szCs w:val="20"/>
+          <w14:ligatures w14:val="none"/>
+        </w:rPr>
+      </w:pPr>
+      <w:r>
+        <w:rPr>
+          <w:rFonts w:ascii="Raanana" w:hAnsi="Raanana" w:cs="Raanana" w:hint="cs"/>
+          <w:color w:val="000000"/>
+          <w:kern w:val="0"/>
+          <w:sz w:val="20"/>
+          <w:szCs w:val="20"/>
+          <w14:ligatures w14:val="none"/>
+        </w:rPr>
+        <w:t xml:space="preserve">The minimal </w:t>
+      </w:r>
+      <w:r>
+        <w:rPr>
+          <w:rFonts w:ascii="Raanana" w:hAnsi="Raanana" w:cs="Raanana" w:hint="cs"/>
+          <w:color w:val="000000"/>
+          <w:kern w:val="0"/>
+          <w:sz w:val="20"/>
+          <w:szCs w:val="20"/>
+          <w14:ligatures w14:val="none"/>
+        </w:rPr>
+        <w:t>value of n</w:t>
+      </w:r>
+      <w:r>
+        <w:rPr>
+          <w:rFonts w:ascii="Raanana" w:hAnsi="Raanana" w:cs="Raanana" w:hint="cs"/>
+          <w:color w:val="000000"/>
+          <w:kern w:val="0"/>
+          <w:sz w:val="20"/>
+          <w:szCs w:val="20"/>
+          <w14:ligatures w14:val="none"/>
+        </w:rPr>
+        <w:t xml:space="preserve"> is </w:t>
+      </w:r>
+      <m:oMath>
+        <m:r>
+          <w:rPr>
+            <w:rFonts w:ascii="Cambria Math" w:hAnsi="Cambria Math" w:cs="Raanana" w:hint="cs"/>
+            <w:color w:val="000000"/>
+            <w:kern w:val="0"/>
+            <w:sz w:val="20"/>
+            <w:szCs w:val="20"/>
+            <w14:ligatures w14:val="none"/>
+          </w:rPr>
+          <m:t>n=</m:t>
+        </m:r>
+        <m:d>
+          <m:dPr>
+            <m:begChr m:val="⌈"/>
+            <m:endChr m:val="⌉"/>
+            <m:ctrlPr>
+              <w:rPr>
+                <w:rFonts w:ascii="Cambria Math" w:hAnsi="Cambria Math" w:cs="Raanana" w:hint="cs"/>
+                <w:color w:val="000000"/>
+                <w:kern w:val="0"/>
+                <w:sz w:val="20"/>
+                <w:szCs w:val="20"/>
+                <w14:ligatures w14:val="none"/>
+              </w:rPr>
+            </m:ctrlPr>
+          </m:dPr>
+          <m:e>
+            <m:r>
+              <w:rPr>
+                <w:rFonts w:ascii="Cambria Math" w:hAnsi="Cambria Math" w:cs="Raanana" w:hint="cs"/>
+                <w:color w:val="000000"/>
+                <w:kern w:val="0"/>
+                <w:sz w:val="20"/>
+                <w:szCs w:val="20"/>
+                <w14:ligatures w14:val="none"/>
+              </w:rPr>
+              <m:t>lo</m:t>
+            </m:r>
+            <m:sSub>
+              <m:sSubPr>
+                <m:ctrlPr>
+                  <w:rPr>
+                    <w:rFonts w:ascii="Cambria Math" w:hAnsi="Cambria Math" w:cs="Raanana" w:hint="cs"/>
+                    <w:i/>
+                    <w:color w:val="000000"/>
+                    <w:kern w:val="0"/>
+                    <w:sz w:val="20"/>
+                    <w:szCs w:val="20"/>
+                    <w14:ligatures w14:val="none"/>
+                  </w:rPr>
+                </m:ctrlPr>
+              </m:sSubPr>
+              <m:e>
+                <m:r>
+                  <w:rPr>
+                    <w:rFonts w:ascii="Cambria Math" w:hAnsi="Cambria Math" w:cs="Raanana" w:hint="cs"/>
+                    <w:color w:val="000000"/>
+                    <w:kern w:val="0"/>
+                    <w:sz w:val="20"/>
+                    <w:szCs w:val="20"/>
+                    <w14:ligatures w14:val="none"/>
+                  </w:rPr>
+                  <m:t>g</m:t>
+                </m:r>
+              </m:e>
+              <m:sub>
+                <m:r>
+                  <w:rPr>
+                    <w:rFonts w:ascii="Cambria Math" w:hAnsi="Cambria Math" w:cs="Raanana" w:hint="cs"/>
+                    <w:color w:val="000000"/>
+                    <w:kern w:val="0"/>
+                    <w:sz w:val="20"/>
+                    <w:szCs w:val="20"/>
+                    <w14:ligatures w14:val="none"/>
+                  </w:rPr>
+                  <m:t>2</m:t>
+                </m:r>
+              </m:sub>
+            </m:sSub>
+            <m:d>
+              <m:dPr>
+                <m:ctrlPr>
+                  <w:rPr>
+                    <w:rFonts w:ascii="Cambria Math" w:hAnsi="Cambria Math" w:cs="Raanana" w:hint="cs"/>
+                    <w:color w:val="000000"/>
+                    <w:kern w:val="0"/>
+                    <w:sz w:val="20"/>
+                    <w:szCs w:val="20"/>
+                    <w14:ligatures w14:val="none"/>
+                  </w:rPr>
+                </m:ctrlPr>
+              </m:dPr>
+              <m:e>
+                <m:r>
+                  <w:rPr>
+                    <w:rFonts w:ascii="Cambria Math" w:hAnsi="Cambria Math" w:cs="Raanana" w:hint="cs"/>
+                    <w:color w:val="000000"/>
+                    <w:kern w:val="0"/>
+                    <w:sz w:val="20"/>
+                    <w:szCs w:val="20"/>
+                    <w14:ligatures w14:val="none"/>
+                  </w:rPr>
+                  <m:t>50257</m:t>
+                </m:r>
+                <m:ctrlPr>
+                  <w:rPr>
+                    <w:rFonts w:ascii="Cambria Math" w:hAnsi="Cambria Math" w:cs="Raanana" w:hint="cs"/>
+                    <w:i/>
+                    <w:color w:val="000000"/>
+                    <w:kern w:val="0"/>
+                    <w:sz w:val="20"/>
+                    <w:szCs w:val="20"/>
+                    <w14:ligatures w14:val="none"/>
+                  </w:rPr>
+                </m:ctrlPr>
+              </m:e>
+            </m:d>
+          </m:e>
+        </m:d>
+        <m:r>
+          <w:rPr>
+            <w:rFonts w:ascii="Cambria Math" w:hAnsi="Cambria Math" w:cs="Raanana" w:hint="cs"/>
+            <w:color w:val="000000"/>
+            <w:kern w:val="0"/>
+            <w:sz w:val="20"/>
+            <w:szCs w:val="20"/>
+            <w14:ligatures w14:val="none"/>
+          </w:rPr>
+          <m:t>=16</m:t>
+        </m:r>
+      </m:oMath>
+    </w:p>
+    <w:p>
+      <w:pPr>
+        <w:pStyle w:val="ListParagraph"/>
+        <w:numPr>
+          <w:ilvl w:val="0"/>
+          <w:numId w:val="6"/>
+        </w:numPr>
+        <w:rPr>
+          <w:rFonts w:ascii="Raanana" w:hAnsi="Raanana" w:cs="Raanana" w:hint="cs"/>
+          <w:color w:val="000000"/>
+          <w:kern w:val="0"/>
+          <w:sz w:val="20"/>
+          <w:szCs w:val="20"/>
+          <w14:ligatures w14:val="none"/>
+        </w:rPr>
+      </w:pPr>
+      <w:r>
+        <w:rPr>
+          <w:rFonts w:ascii="Raanana" w:hAnsi="Raanana" w:cs="Raanana" w:hint="cs"/>
+          <w:color w:val="000000"/>
+          <w:kern w:val="0"/>
+          <w:sz w:val="20"/>
+          <w:szCs w:val="20"/>
+          <w14:ligatures w14:val="none"/>
+        </w:rPr>
+        <w:t xml:space="preserve">The number of parameters increase </w:t>
+      </w:r>
+      <m:oMath>
+        <m:r>
+          <w:rPr>
+            <w:rFonts w:ascii="Cambria Math" w:hAnsi="Cambria Math" w:cs="Raanana" w:hint="cs"/>
+            <w:color w:val="000000"/>
+            <w:kern w:val="0"/>
+            <w:sz w:val="20"/>
+            <w:szCs w:val="20"/>
+            <w14:ligatures w14:val="none"/>
+          </w:rPr>
+          <m:t xml:space="preserve">= (60000 – 50257) * 768 = </m:t>
+        </m:r>
+        <m:r>
+          <w:rPr>
+            <w:rFonts w:ascii="Cambria Math" w:hAnsi="Cambria Math" w:cs="Raanana" w:hint="cs"/>
+            <w:color w:val="000000"/>
+            <w:kern w:val="0"/>
+            <w:sz w:val="20"/>
+            <w:szCs w:val="20"/>
+          </w:rPr>
+          <m:t>7482624</m:t>
+        </m:r>
+      </m:oMath>
+      <w:r>
+        <w:rPr>
+          <w:rFonts w:ascii="Raanana" w:hAnsi="Raanana" w:cs="Raanana" w:hint="cs"/>
+          <w:color w:val="000000"/>
+          <w:kern w:val="0"/>
+          <w:sz w:val="20"/>
+          <w:szCs w:val="20"/>
+        </w:rPr>
+        <w:t>, since we add a new 768-dimensional embedding vector for each token.</w:t>
       </w:r>
     </w:p>
     <w:sectPr>
@@ -15148,6 +15825,95 @@
     </w:lvl>
   </w:abstractNum>
   <w:abstractNum w:abstractNumId="4" w15:restartNumberingAfterBreak="0">
+    <w:nsid w:val="5BC84D9A"/>
+    <w:multiLevelType w:val="hybridMultilevel"/>
+    <w:tmpl w:val="9C2A9BD0"/>
+    <w:lvl w:ilvl="0" w:tplc="157441E8">
+      <w:start w:val="1"/>
+      <w:numFmt w:val="lowerLetter"/>
+      <w:lvlText w:val="(%1)"/>
+      <w:lvlJc w:val="left"/>
+      <w:pPr>
+        <w:ind w:left="720" w:hanging="360"/>
+      </w:pPr>
+      <w:rPr>
+        <w:rFonts w:hint="default"/>
+      </w:rPr>
+    </w:lvl>
+    <w:lvl w:ilvl="1" w:tplc="04090019" w:tentative="1">
+      <w:start w:val="1"/>
+      <w:numFmt w:val="lowerLetter"/>
+      <w:lvlText w:val="%2."/>
+      <w:lvlJc w:val="left"/>
+      <w:pPr>
+        <w:ind w:left="1440" w:hanging="360"/>
+      </w:pPr>
+    </w:lvl>
+    <w:lvl w:ilvl="2" w:tplc="0409001B" w:tentative="1">
+      <w:start w:val="1"/>
+      <w:numFmt w:val="lowerRoman"/>
+      <w:lvlText w:val="%3."/>
+      <w:lvlJc w:val="right"/>
+      <w:pPr>
+        <w:ind w:left="2160" w:hanging="180"/>
+      </w:pPr>
+    </w:lvl>
+    <w:lvl w:ilvl="3" w:tplc="0409000F" w:tentative="1">
+      <w:start w:val="1"/>
+      <w:numFmt w:val="decimal"/>
+      <w:lvlText w:val="%4."/>
+      <w:lvlJc w:val="left"/>
+      <w:pPr>
+        <w:ind w:left="2880" w:hanging="360"/>
+      </w:pPr>
+    </w:lvl>
+    <w:lvl w:ilvl="4" w:tplc="04090019" w:tentative="1">
+      <w:start w:val="1"/>
+      <w:numFmt w:val="lowerLetter"/>
+      <w:lvlText w:val="%5."/>
+      <w:lvlJc w:val="left"/>
+      <w:pPr>
+        <w:ind w:left="3600" w:hanging="360"/>
+      </w:pPr>
+    </w:lvl>
+    <w:lvl w:ilvl="5" w:tplc="0409001B" w:tentative="1">
+      <w:start w:val="1"/>
+      <w:numFmt w:val="lowerRoman"/>
+      <w:lvlText w:val="%6."/>
+      <w:lvlJc w:val="right"/>
+      <w:pPr>
+        <w:ind w:left="4320" w:hanging="180"/>
+      </w:pPr>
+    </w:lvl>
+    <w:lvl w:ilvl="6" w:tplc="0409000F" w:tentative="1">
+      <w:start w:val="1"/>
+      <w:numFmt w:val="decimal"/>
+      <w:lvlText w:val="%7."/>
+      <w:lvlJc w:val="left"/>
+      <w:pPr>
+        <w:ind w:left="5040" w:hanging="360"/>
+      </w:pPr>
+    </w:lvl>
+    <w:lvl w:ilvl="7" w:tplc="04090019" w:tentative="1">
+      <w:start w:val="1"/>
+      <w:numFmt w:val="lowerLetter"/>
+      <w:lvlText w:val="%8."/>
+      <w:lvlJc w:val="left"/>
+      <w:pPr>
+        <w:ind w:left="5760" w:hanging="360"/>
+      </w:pPr>
+    </w:lvl>
+    <w:lvl w:ilvl="8" w:tplc="0409001B" w:tentative="1">
+      <w:start w:val="1"/>
+      <w:numFmt w:val="lowerRoman"/>
+      <w:lvlText w:val="%9."/>
+      <w:lvlJc w:val="right"/>
+      <w:pPr>
+        <w:ind w:left="6480" w:hanging="180"/>
+      </w:pPr>
+    </w:lvl>
+  </w:abstractNum>
+  <w:abstractNum w:abstractNumId="5" w15:restartNumberingAfterBreak="0">
     <w:nsid w:val="60DF17A3"/>
     <w:multiLevelType w:val="hybridMultilevel"/>
     <w:tmpl w:val="CA64E2A2"/>
@@ -15236,6 +16002,96 @@
       </w:pPr>
     </w:lvl>
   </w:abstractNum>
+  <w:abstractNum w:abstractNumId="6" w15:restartNumberingAfterBreak="0">
+    <w:nsid w:val="78977A5F"/>
+    <w:multiLevelType w:val="hybridMultilevel"/>
+    <w:tmpl w:val="1D189838"/>
+    <w:lvl w:ilvl="0" w:tplc="2D94EBA0">
+      <w:start w:val="1"/>
+      <w:numFmt w:val="lowerLetter"/>
+      <w:lvlText w:val="(%1)"/>
+      <w:lvlJc w:val="left"/>
+      <w:pPr>
+        <w:ind w:left="720" w:hanging="360"/>
+      </w:pPr>
+      <w:rPr>
+        <w:rFonts w:ascii="Raanana" w:hAnsi="Raanana" w:cs="Raanana" w:hint="default"/>
+        <w:sz w:val="20"/>
+      </w:rPr>
+    </w:lvl>
+    <w:lvl w:ilvl="1" w:tplc="04090019" w:tentative="1">
+      <w:start w:val="1"/>
+      <w:numFmt w:val="lowerLetter"/>
+      <w:lvlText w:val="%2."/>
+      <w:lvlJc w:val="left"/>
+      <w:pPr>
+        <w:ind w:left="1440" w:hanging="360"/>
+      </w:pPr>
+    </w:lvl>
+    <w:lvl w:ilvl="2" w:tplc="0409001B" w:tentative="1">
+      <w:start w:val="1"/>
+      <w:numFmt w:val="lowerRoman"/>
+      <w:lvlText w:val="%3."/>
+      <w:lvlJc w:val="right"/>
+      <w:pPr>
+        <w:ind w:left="2160" w:hanging="180"/>
+      </w:pPr>
+    </w:lvl>
+    <w:lvl w:ilvl="3" w:tplc="0409000F" w:tentative="1">
+      <w:start w:val="1"/>
+      <w:numFmt w:val="decimal"/>
+      <w:lvlText w:val="%4."/>
+      <w:lvlJc w:val="left"/>
+      <w:pPr>
+        <w:ind w:left="2880" w:hanging="360"/>
+      </w:pPr>
+    </w:lvl>
+    <w:lvl w:ilvl="4" w:tplc="04090019" w:tentative="1">
+      <w:start w:val="1"/>
+      <w:numFmt w:val="lowerLetter"/>
+      <w:lvlText w:val="%5."/>
+      <w:lvlJc w:val="left"/>
+      <w:pPr>
+        <w:ind w:left="3600" w:hanging="360"/>
+      </w:pPr>
+    </w:lvl>
+    <w:lvl w:ilvl="5" w:tplc="0409001B" w:tentative="1">
+      <w:start w:val="1"/>
+      <w:numFmt w:val="lowerRoman"/>
+      <w:lvlText w:val="%6."/>
+      <w:lvlJc w:val="right"/>
+      <w:pPr>
+        <w:ind w:left="4320" w:hanging="180"/>
+      </w:pPr>
+    </w:lvl>
+    <w:lvl w:ilvl="6" w:tplc="0409000F" w:tentative="1">
+      <w:start w:val="1"/>
+      <w:numFmt w:val="decimal"/>
+      <w:lvlText w:val="%7."/>
+      <w:lvlJc w:val="left"/>
+      <w:pPr>
+        <w:ind w:left="5040" w:hanging="360"/>
+      </w:pPr>
+    </w:lvl>
+    <w:lvl w:ilvl="7" w:tplc="04090019" w:tentative="1">
+      <w:start w:val="1"/>
+      <w:numFmt w:val="lowerLetter"/>
+      <w:lvlText w:val="%8."/>
+      <w:lvlJc w:val="left"/>
+      <w:pPr>
+        <w:ind w:left="5760" w:hanging="360"/>
+      </w:pPr>
+    </w:lvl>
+    <w:lvl w:ilvl="8" w:tplc="0409001B" w:tentative="1">
+      <w:start w:val="1"/>
+      <w:numFmt w:val="lowerRoman"/>
+      <w:lvlText w:val="%9."/>
+      <w:lvlJc w:val="right"/>
+      <w:pPr>
+        <w:ind w:left="6480" w:hanging="180"/>
+      </w:pPr>
+    </w:lvl>
+  </w:abstractNum>
   <w:num w:numId="1" w16cid:durableId="487289325">
     <w:abstractNumId w:val="1"/>
   </w:num>
@@ -15246,10 +16102,16 @@
     <w:abstractNumId w:val="0"/>
   </w:num>
   <w:num w:numId="4" w16cid:durableId="1489131502">
-    <w:abstractNumId w:val="4"/>
+    <w:abstractNumId w:val="5"/>
   </w:num>
   <w:num w:numId="5" w16cid:durableId="1957323456">
     <w:abstractNumId w:val="3"/>
+  </w:num>
+  <w:num w:numId="6" w16cid:durableId="411316105">
+    <w:abstractNumId w:val="4"/>
+  </w:num>
+  <w:num w:numId="7" w16cid:durableId="1787846976">
+    <w:abstractNumId w:val="6"/>
   </w:num>
 </w:numbering>
 </file>
@@ -15654,6 +16516,7 @@
   <w:style w:type="paragraph" w:default="1" w:styleId="Normal">
     <w:name w:val="Normal"/>
     <w:qFormat/>
+    <w:rsid w:val="00C95A6C"/>
   </w:style>
   <w:style w:type="paragraph" w:styleId="Heading1">
     <w:name w:val="heading 1"/>

</xml_diff>